<commit_message>
neutral -> neural typo fix
</commit_message>
<xml_diff>
--- a/Dokumentacja/Raport.docx
+++ b/Dokumentacja/Raport.docx
@@ -51,6 +51,8 @@
                 <w:lang w:val="pl-PL"/>
               </w:rPr>
             </w:pPr>
+            <w:bookmarkStart w:id="0" w:name="_GoBack"/>
+            <w:bookmarkEnd w:id="0"/>
             <w:r>
               <w:rPr>
                 <w:rFonts w:ascii="Arial" w:hAnsi="Arial" w:cs="Arial"/>
@@ -3071,7 +3073,15 @@
           <w:bCs/>
           <w:lang w:val="pl-PL" w:eastAsia="en-US"/>
         </w:rPr>
-        <w:t>- NeutralN</w:t>
+        <w:t>- Neu</w:t>
+      </w:r>
+      <w:r>
+        <w:rPr>
+          <w:rFonts w:ascii="Tahoma" w:eastAsiaTheme="minorHAnsi" w:hAnsi="Tahoma" w:cs="Tahoma"/>
+          <w:bCs/>
+          <w:lang w:val="pl-PL" w:eastAsia="en-US"/>
+        </w:rPr>
+        <w:t>ralN</w:t>
       </w:r>
       <w:r>
         <w:rPr>
@@ -8707,7 +8717,7 @@
           <w:lang w:val="pl-PL"/>
         </w:rPr>
         <w:lastRenderedPageBreak/>
-        <w:t>NeutralNetwork – klasa kontrolująca sieć neuronową. Umożliwia operacje na klasach wymienionych powyżej:</w:t>
+        <w:t>NeuralNetwork – klasa kontrolująca sieć neuronową. Umożliwia operacje na klasach wymienionych powyżej:</w:t>
       </w:r>
       <w:r>
         <w:rPr>
@@ -17655,14 +17665,6 @@
           <w:lang w:val="pl-PL"/>
         </w:rPr>
         <w:br/>
-      </w:r>
-      <w:r>
-        <w:rPr>
-          <w:rFonts w:ascii="Tahoma" w:hAnsi="Tahoma" w:cs="Tahoma"/>
-          <w:b/>
-          <w:sz w:val="20"/>
-          <w:lang w:val="pl-PL"/>
-        </w:rPr>
         <w:t>Y= t x t x t-3500 x t x t+3000000 x t</w:t>
       </w:r>
     </w:p>
@@ -18299,8 +18301,6 @@
           <w:t>https://github.com/krzykun/biai</w:t>
         </w:r>
       </w:hyperlink>
-      <w:bookmarkStart w:id="0" w:name="_GoBack"/>
-      <w:bookmarkEnd w:id="0"/>
     </w:p>
     <w:sectPr>
       <w:pgSz w:w="11906" w:h="16838" w:code="9"/>

</xml_diff>